<commit_message>
Se agrega archivos de clase de 28sep24
</commit_message>
<xml_diff>
--- a/trabajo2/Trabajo2EAE_jairoAgudelo_henryArcila.docx
+++ b/trabajo2/Trabajo2EAE_jairoAgudelo_henryArcila.docx
@@ -398,6 +398,7 @@
               <w:t xml:space="preserve"> </w:t>
             </w:r>
             <w:proofErr w:type="spellStart"/>
+            <w:proofErr w:type="gramStart"/>
             <w:r>
               <w:rPr>
                 <w:rFonts w:ascii="Consolas" w:hAnsi="Consolas"/>
@@ -429,6 +430,7 @@
               <w:t>stats</w:t>
             </w:r>
             <w:proofErr w:type="spellEnd"/>
+            <w:proofErr w:type="gramEnd"/>
             <w:r>
               <w:rPr>
                 <w:rFonts w:ascii="Consolas" w:hAnsi="Consolas"/>
@@ -489,6 +491,7 @@
               <w:t xml:space="preserve"> </w:t>
             </w:r>
             <w:proofErr w:type="spellStart"/>
+            <w:proofErr w:type="gramStart"/>
             <w:r>
               <w:rPr>
                 <w:rFonts w:ascii="Consolas" w:hAnsi="Consolas"/>
@@ -517,7 +520,18 @@
                 <w:szCs w:val="18"/>
                 <w:lang w:val="en-US"/>
               </w:rPr>
-              <w:t>linear_model</w:t>
+              <w:t>linear</w:t>
+            </w:r>
+            <w:proofErr w:type="gramEnd"/>
+            <w:r>
+              <w:rPr>
+                <w:rFonts w:ascii="Consolas" w:hAnsi="Consolas"/>
+                <w:color w:val="000000"/>
+                <w:sz w:val="18"/>
+                <w:szCs w:val="18"/>
+                <w:lang w:val="en-US"/>
+              </w:rPr>
+              <w:t>_model</w:t>
             </w:r>
             <w:proofErr w:type="spellEnd"/>
             <w:r>
@@ -592,6 +606,7 @@
               <w:t xml:space="preserve"> </w:t>
             </w:r>
             <w:proofErr w:type="spellStart"/>
+            <w:proofErr w:type="gramStart"/>
             <w:r>
               <w:rPr>
                 <w:rFonts w:ascii="Consolas" w:hAnsi="Consolas"/>
@@ -623,6 +638,7 @@
               <w:t>pyplot</w:t>
             </w:r>
             <w:proofErr w:type="spellEnd"/>
+            <w:proofErr w:type="gramEnd"/>
             <w:r>
               <w:rPr>
                 <w:rFonts w:ascii="Consolas" w:hAnsi="Consolas"/>
@@ -695,6 +711,7 @@
               <w:t xml:space="preserve"> </w:t>
             </w:r>
             <w:proofErr w:type="spellStart"/>
+            <w:proofErr w:type="gramStart"/>
             <w:r>
               <w:rPr>
                 <w:rFonts w:ascii="Consolas" w:hAnsi="Consolas"/>
@@ -726,6 +743,7 @@
               <w:t>metrics</w:t>
             </w:r>
             <w:proofErr w:type="spellEnd"/>
+            <w:proofErr w:type="gramEnd"/>
             <w:r>
               <w:rPr>
                 <w:rFonts w:ascii="Consolas" w:hAnsi="Consolas"/>
@@ -1036,6 +1054,7 @@
               <w:t xml:space="preserve"> </w:t>
             </w:r>
             <w:proofErr w:type="spellStart"/>
+            <w:proofErr w:type="gramStart"/>
             <w:r>
               <w:rPr>
                 <w:rFonts w:ascii="Consolas" w:eastAsia="Times New Roman" w:hAnsi="Consolas" w:cs="Times New Roman"/>
@@ -1064,7 +1083,18 @@
                 <w:szCs w:val="18"/>
                 <w:lang w:val="en-US" w:eastAsia="es-CO"/>
               </w:rPr>
-              <w:t>read_csv</w:t>
+              <w:t>read</w:t>
+            </w:r>
+            <w:proofErr w:type="gramEnd"/>
+            <w:r>
+              <w:rPr>
+                <w:rFonts w:ascii="Consolas" w:eastAsia="Times New Roman" w:hAnsi="Consolas" w:cs="Times New Roman"/>
+                <w:color w:val="000000"/>
+                <w:sz w:val="18"/>
+                <w:szCs w:val="18"/>
+                <w:lang w:val="en-US" w:eastAsia="es-CO"/>
+              </w:rPr>
+              <w:t>_csv</w:t>
             </w:r>
             <w:proofErr w:type="spellEnd"/>
             <w:r>
@@ -1170,6 +1200,7 @@
               </w:rPr>
             </w:pPr>
             <w:proofErr w:type="spellStart"/>
+            <w:proofErr w:type="gramStart"/>
             <w:r>
               <w:rPr>
                 <w:rFonts w:ascii="Consolas" w:hAnsi="Consolas"/>
@@ -1198,6 +1229,7 @@
               <w:t>isnull</w:t>
             </w:r>
             <w:proofErr w:type="spellEnd"/>
+            <w:proofErr w:type="gramEnd"/>
             <w:r>
               <w:rPr>
                 <w:rFonts w:ascii="Consolas" w:hAnsi="Consolas"/>
@@ -1459,6 +1491,7 @@
               <w:t xml:space="preserve"> = </w:t>
             </w:r>
             <w:proofErr w:type="spellStart"/>
+            <w:proofErr w:type="gramStart"/>
             <w:r>
               <w:rPr>
                 <w:rFonts w:ascii="Consolas" w:hAnsi="Consolas"/>
@@ -1470,6 +1503,7 @@
               <w:t>df.PROMLECT.copy</w:t>
             </w:r>
             <w:proofErr w:type="spellEnd"/>
+            <w:proofErr w:type="gramEnd"/>
             <w:r>
               <w:rPr>
                 <w:rFonts w:ascii="Consolas" w:hAnsi="Consolas"/>
@@ -1980,7 +2014,14 @@
                   <w:rFonts w:ascii="Cambria Math" w:eastAsiaTheme="minorEastAsia" w:hAnsi="Cambria Math"/>
                   <w:lang w:val="es-MX"/>
                 </w:rPr>
-                <m:t>i=1</m:t>
+                <m:t>i</m:t>
+              </m:r>
+              <m:r>
+                <w:rPr>
+                  <w:rFonts w:ascii="Cambria Math" w:eastAsiaTheme="minorEastAsia" w:hAnsi="Cambria Math"/>
+                  <w:lang w:val="es-MX"/>
+                </w:rPr>
+                <m:t>=1</m:t>
               </m:r>
             </m:sub>
             <m:sup>
@@ -2111,7 +2152,21 @@
                   <w:rFonts w:ascii="Cambria Math" w:eastAsiaTheme="minorEastAsia" w:hAnsi="Cambria Math"/>
                   <w:lang w:val="es-MX"/>
                 </w:rPr>
-                <m:t>n-1</m:t>
+                <m:t>n</m:t>
+              </m:r>
+              <m:r>
+                <w:rPr>
+                  <w:rFonts w:ascii="Cambria Math" w:eastAsiaTheme="minorEastAsia" w:hAnsi="Cambria Math"/>
+                  <w:lang w:val="es-MX"/>
+                </w:rPr>
+                <m:t>-</m:t>
+              </m:r>
+              <m:r>
+                <w:rPr>
+                  <w:rFonts w:ascii="Cambria Math" w:eastAsiaTheme="minorEastAsia" w:hAnsi="Cambria Math"/>
+                  <w:lang w:val="es-MX"/>
+                </w:rPr>
+                <m:t>1</m:t>
               </m:r>
             </m:den>
           </m:f>
@@ -2133,7 +2188,14 @@
                   <w:rFonts w:ascii="Cambria Math" w:eastAsiaTheme="minorEastAsia" w:hAnsi="Cambria Math"/>
                   <w:lang w:val="es-MX"/>
                 </w:rPr>
-                <m:t>i=1</m:t>
+                <m:t>i</m:t>
+              </m:r>
+              <m:r>
+                <w:rPr>
+                  <w:rFonts w:ascii="Cambria Math" w:eastAsiaTheme="minorEastAsia" w:hAnsi="Cambria Math"/>
+                  <w:lang w:val="es-MX"/>
+                </w:rPr>
+                <m:t>=1</m:t>
               </m:r>
             </m:sub>
             <m:sup>
@@ -2173,7 +2235,14 @@
                           <w:rFonts w:ascii="Cambria Math" w:eastAsiaTheme="minorEastAsia" w:hAnsi="Cambria Math"/>
                           <w:lang w:val="es-MX"/>
                         </w:rPr>
-                        <m:t>(X</m:t>
+                        <m:t>(</m:t>
+                      </m:r>
+                      <m:r>
+                        <w:rPr>
+                          <w:rFonts w:ascii="Cambria Math" w:eastAsiaTheme="minorEastAsia" w:hAnsi="Cambria Math"/>
+                          <w:lang w:val="es-MX"/>
+                        </w:rPr>
+                        <m:t>X</m:t>
                       </m:r>
                     </m:e>
                     <m:sub>
@@ -2397,7 +2466,18 @@
                 <w:szCs w:val="18"/>
                 <w:lang w:val="en-US" w:eastAsia="es-CO"/>
               </w:rPr>
-              <w:t>data_prom_lectura</w:t>
+              <w:t>data_prom_</w:t>
+            </w:r>
+            <w:proofErr w:type="gramStart"/>
+            <w:r>
+              <w:rPr>
+                <w:rFonts w:ascii="Consolas" w:eastAsia="Times New Roman" w:hAnsi="Consolas" w:cs="Times New Roman"/>
+                <w:color w:val="000000"/>
+                <w:sz w:val="18"/>
+                <w:szCs w:val="18"/>
+                <w:lang w:val="en-US" w:eastAsia="es-CO"/>
+              </w:rPr>
+              <w:t>lectura</w:t>
             </w:r>
             <w:r>
               <w:rPr>
@@ -2420,6 +2500,7 @@
               <w:t>shape</w:t>
             </w:r>
             <w:proofErr w:type="spellEnd"/>
+            <w:proofErr w:type="gramEnd"/>
             <w:r>
               <w:rPr>
                 <w:rFonts w:ascii="Consolas" w:eastAsia="Times New Roman" w:hAnsi="Consolas" w:cs="Times New Roman"/>
@@ -2489,7 +2570,18 @@
                 <w:szCs w:val="18"/>
                 <w:lang w:val="en-US" w:eastAsia="es-CO"/>
               </w:rPr>
-              <w:t>data_prom_lectura</w:t>
+              <w:t>data_prom_</w:t>
+            </w:r>
+            <w:proofErr w:type="gramStart"/>
+            <w:r>
+              <w:rPr>
+                <w:rFonts w:ascii="Consolas" w:eastAsia="Times New Roman" w:hAnsi="Consolas" w:cs="Times New Roman"/>
+                <w:color w:val="000000"/>
+                <w:sz w:val="18"/>
+                <w:szCs w:val="18"/>
+                <w:lang w:val="en-US" w:eastAsia="es-CO"/>
+              </w:rPr>
+              <w:t>lectura</w:t>
             </w:r>
             <w:r>
               <w:rPr>
@@ -2512,6 +2604,7 @@
               <w:t>mean</w:t>
             </w:r>
             <w:proofErr w:type="spellEnd"/>
+            <w:proofErr w:type="gramEnd"/>
             <w:r>
               <w:rPr>
                 <w:rFonts w:ascii="Consolas" w:eastAsia="Times New Roman" w:hAnsi="Consolas" w:cs="Times New Roman"/>
@@ -2563,6 +2656,7 @@
               <w:t xml:space="preserve"> </w:t>
             </w:r>
             <w:proofErr w:type="spellStart"/>
+            <w:proofErr w:type="gramStart"/>
             <w:r>
               <w:rPr>
                 <w:rFonts w:ascii="Consolas" w:eastAsia="Times New Roman" w:hAnsi="Consolas" w:cs="Times New Roman"/>
@@ -2602,7 +2696,18 @@
                 <w:szCs w:val="18"/>
                 <w:lang w:val="en-US" w:eastAsia="es-CO"/>
               </w:rPr>
-              <w:t>()</w:t>
+              <w:t>(</w:t>
+            </w:r>
+            <w:proofErr w:type="gramEnd"/>
+            <w:r>
+              <w:rPr>
+                <w:rFonts w:ascii="Consolas" w:eastAsia="Times New Roman" w:hAnsi="Consolas" w:cs="Times New Roman"/>
+                <w:color w:val="666600"/>
+                <w:sz w:val="18"/>
+                <w:szCs w:val="18"/>
+                <w:lang w:val="en-US" w:eastAsia="es-CO"/>
+              </w:rPr>
+              <w:t>)</w:t>
             </w:r>
           </w:p>
           <w:p>
@@ -2645,6 +2750,7 @@
               </w:rPr>
             </w:pPr>
             <w:proofErr w:type="spellStart"/>
+            <w:proofErr w:type="gramStart"/>
             <w:r>
               <w:rPr>
                 <w:rFonts w:ascii="Consolas" w:eastAsia="Times New Roman" w:hAnsi="Consolas" w:cs="Times New Roman"/>
@@ -2667,6 +2773,7 @@
               <w:t>(</w:t>
             </w:r>
             <w:proofErr w:type="spellStart"/>
+            <w:proofErr w:type="gramEnd"/>
             <w:r>
               <w:rPr>
                 <w:rFonts w:ascii="Consolas" w:eastAsia="Times New Roman" w:hAnsi="Consolas" w:cs="Times New Roman"/>
@@ -2708,6 +2815,7 @@
                 <w:lang w:val="en-US" w:eastAsia="es-CO"/>
               </w:rPr>
             </w:pPr>
+            <w:proofErr w:type="gramStart"/>
             <w:r>
               <w:rPr>
                 <w:rFonts w:ascii="Consolas" w:eastAsia="Times New Roman" w:hAnsi="Consolas" w:cs="Times New Roman"/>
@@ -2729,6 +2837,7 @@
               <w:t>(</w:t>
             </w:r>
             <w:proofErr w:type="spellStart"/>
+            <w:proofErr w:type="gramEnd"/>
             <w:r>
               <w:rPr>
                 <w:rFonts w:ascii="Consolas" w:eastAsia="Times New Roman" w:hAnsi="Consolas" w:cs="Times New Roman"/>
@@ -2769,6 +2878,7 @@
                 <w:lang w:val="en-US"/>
               </w:rPr>
             </w:pPr>
+            <w:proofErr w:type="gramStart"/>
             <w:r>
               <w:rPr>
                 <w:rFonts w:ascii="Consolas" w:eastAsia="Times New Roman" w:hAnsi="Consolas" w:cs="Times New Roman"/>
@@ -2790,6 +2900,7 @@
               <w:t>(</w:t>
             </w:r>
             <w:proofErr w:type="spellStart"/>
+            <w:proofErr w:type="gramEnd"/>
             <w:r>
               <w:rPr>
                 <w:rFonts w:ascii="Consolas" w:eastAsia="Times New Roman" w:hAnsi="Consolas" w:cs="Times New Roman"/>
@@ -3220,7 +3331,21 @@
         <w:rPr>
           <w:rFonts w:eastAsiaTheme="minorEastAsia"/>
         </w:rPr>
-        <w:t>Donde de acuerdo al enunciado, el nivel de confianza es del 95% de modo que:</w:t>
+        <w:t xml:space="preserve">Donde </w:t>
+      </w:r>
+      <w:proofErr w:type="gramStart"/>
+      <w:r>
+        <w:rPr>
+          <w:rFonts w:eastAsiaTheme="minorEastAsia"/>
+        </w:rPr>
+        <w:t>de acuerdo al</w:t>
+      </w:r>
+      <w:proofErr w:type="gramEnd"/>
+      <w:r>
+        <w:rPr>
+          <w:rFonts w:eastAsiaTheme="minorEastAsia"/>
+        </w:rPr>
+        <w:t xml:space="preserve"> enunciado, el nivel de confianza es del 95% de modo que:</w:t>
       </w:r>
     </w:p>
     <w:p>
@@ -4353,6 +4478,7 @@
                 <w:lang w:val="en-US" w:eastAsia="es-CO"/>
               </w:rPr>
             </w:pPr>
+            <w:proofErr w:type="gramStart"/>
             <w:r>
               <w:rPr>
                 <w:rFonts w:ascii="Consolas" w:eastAsia="Times New Roman" w:hAnsi="Consolas" w:cs="Times New Roman"/>
@@ -4374,6 +4500,7 @@
               <w:t>(</w:t>
             </w:r>
             <w:proofErr w:type="spellStart"/>
+            <w:proofErr w:type="gramEnd"/>
             <w:r>
               <w:rPr>
                 <w:rFonts w:ascii="Consolas" w:eastAsia="Times New Roman" w:hAnsi="Consolas" w:cs="Times New Roman"/>
@@ -4605,7 +4732,29 @@
                 <w:szCs w:val="18"/>
                 <w:lang w:val="en-US" w:eastAsia="es-CO"/>
               </w:rPr>
-              <w:t>"({X:.5f} - {EBM:.5f},{X:.5f} + {EBM:.5f})</w:t>
+              <w:t>"({X:.5f} - {EBM:.5f</w:t>
+            </w:r>
+            <w:proofErr w:type="gramStart"/>
+            <w:r>
+              <w:rPr>
+                <w:rFonts w:ascii="Consolas" w:eastAsia="Times New Roman" w:hAnsi="Consolas" w:cs="Times New Roman"/>
+                <w:color w:val="008800"/>
+                <w:sz w:val="18"/>
+                <w:szCs w:val="18"/>
+                <w:lang w:val="en-US" w:eastAsia="es-CO"/>
+              </w:rPr>
+              <w:t>},{</w:t>
+            </w:r>
+            <w:proofErr w:type="gramEnd"/>
+            <w:r>
+              <w:rPr>
+                <w:rFonts w:ascii="Consolas" w:eastAsia="Times New Roman" w:hAnsi="Consolas" w:cs="Times New Roman"/>
+                <w:color w:val="008800"/>
+                <w:sz w:val="18"/>
+                <w:szCs w:val="18"/>
+                <w:lang w:val="en-US" w:eastAsia="es-CO"/>
+              </w:rPr>
+              <w:t>X:.5f} + {EBM:.5f})</w:t>
             </w:r>
             <w:r>
               <w:rPr>
@@ -4864,19 +5013,7 @@
                 <w:rPr>
                   <w:rFonts w:ascii="Cambria Math" w:eastAsiaTheme="minorEastAsia" w:hAnsi="Cambria Math"/>
                 </w:rPr>
-                <m:t>(49.998,</m:t>
-              </m:r>
-              <m:r>
-                <w:rPr>
-                  <w:rFonts w:ascii="Cambria Math" w:eastAsiaTheme="minorEastAsia" w:hAnsi="Cambria Math"/>
-                </w:rPr>
-                <m:t xml:space="preserve"> </m:t>
-              </m:r>
-              <m:r>
-                <w:rPr>
-                  <w:rFonts w:ascii="Cambria Math" w:eastAsiaTheme="minorEastAsia" w:hAnsi="Cambria Math"/>
-                </w:rPr>
-                <m:t>50.646)</m:t>
+                <m:t>(49.998, 50.646)</m:t>
               </m:r>
             </m:oMath>
             <w:r>
@@ -5034,7 +5171,21 @@
         <w:rPr>
           <w:lang w:val="es-MX"/>
         </w:rPr>
-        <w:t>De manera similar vamos obtener los datos de la muestra de la base de datos original:</w:t>
+        <w:t xml:space="preserve">De manera similar </w:t>
+      </w:r>
+      <w:proofErr w:type="gramStart"/>
+      <w:r>
+        <w:rPr>
+          <w:lang w:val="es-MX"/>
+        </w:rPr>
+        <w:t>vamos</w:t>
+      </w:r>
+      <w:proofErr w:type="gramEnd"/>
+      <w:r>
+        <w:rPr>
+          <w:lang w:val="es-MX"/>
+        </w:rPr>
+        <w:t xml:space="preserve"> obtener los datos de la muestra de la base de datos original:</w:t>
       </w:r>
     </w:p>
     <w:tbl>
@@ -5321,6 +5472,7 @@
               </w:rPr>
               <w:t>'PROMMATE'</w:t>
             </w:r>
+            <w:proofErr w:type="gramStart"/>
             <w:r>
               <w:rPr>
                 <w:rFonts w:ascii="Consolas" w:eastAsia="Times New Roman" w:hAnsi="Consolas" w:cs="Times New Roman"/>
@@ -5343,6 +5495,7 @@
               <w:t>copy</w:t>
             </w:r>
             <w:proofErr w:type="spellEnd"/>
+            <w:proofErr w:type="gramEnd"/>
             <w:r>
               <w:rPr>
                 <w:rFonts w:ascii="Consolas" w:eastAsia="Times New Roman" w:hAnsi="Consolas" w:cs="Times New Roman"/>
@@ -5548,6 +5701,7 @@
               </w:rPr>
               <w:t>'PROMMATE'</w:t>
             </w:r>
+            <w:proofErr w:type="gramStart"/>
             <w:r>
               <w:rPr>
                 <w:rFonts w:ascii="Consolas" w:eastAsia="Times New Roman" w:hAnsi="Consolas" w:cs="Times New Roman"/>
@@ -5570,6 +5724,7 @@
               <w:t>copy</w:t>
             </w:r>
             <w:proofErr w:type="spellEnd"/>
+            <w:proofErr w:type="gramEnd"/>
             <w:r>
               <w:rPr>
                 <w:rFonts w:ascii="Consolas" w:eastAsia="Times New Roman" w:hAnsi="Consolas" w:cs="Times New Roman"/>
@@ -6966,7 +7121,18 @@
                       <w:szCs w:val="18"/>
                       <w:lang w:eastAsia="es-CO"/>
                     </w:rPr>
-                    <w:t>notas_mat_privado</w:t>
+                    <w:t>notas_mat_</w:t>
+                  </w:r>
+                  <w:proofErr w:type="gramStart"/>
+                  <w:r>
+                    <w:rPr>
+                      <w:rFonts w:ascii="Consolas" w:eastAsia="Times New Roman" w:hAnsi="Consolas" w:cs="Times New Roman"/>
+                      <w:color w:val="000000"/>
+                      <w:sz w:val="18"/>
+                      <w:szCs w:val="18"/>
+                      <w:lang w:eastAsia="es-CO"/>
+                    </w:rPr>
+                    <w:t>privado</w:t>
                   </w:r>
                   <w:r>
                     <w:rPr>
@@ -6989,6 +7155,7 @@
                     <w:t>shape</w:t>
                   </w:r>
                   <w:proofErr w:type="spellEnd"/>
+                  <w:proofErr w:type="gramEnd"/>
                   <w:r>
                     <w:rPr>
                       <w:rFonts w:ascii="Consolas" w:eastAsia="Times New Roman" w:hAnsi="Consolas" w:cs="Times New Roman"/>
@@ -7018,6 +7185,7 @@
                     </w:rPr>
                   </w:pPr>
                   <w:proofErr w:type="spellStart"/>
+                  <w:proofErr w:type="gramStart"/>
                   <w:r>
                     <w:rPr>
                       <w:rFonts w:ascii="Consolas" w:eastAsia="Times New Roman" w:hAnsi="Consolas" w:cs="Times New Roman"/>
@@ -7040,6 +7208,7 @@
                     <w:t>(</w:t>
                   </w:r>
                   <w:proofErr w:type="spellStart"/>
+                  <w:proofErr w:type="gramEnd"/>
                   <w:r>
                     <w:rPr>
                       <w:rFonts w:ascii="Consolas" w:eastAsia="Times New Roman" w:hAnsi="Consolas" w:cs="Times New Roman"/>
@@ -7295,7 +7464,18 @@
                       <w:szCs w:val="18"/>
                       <w:lang w:val="en-US" w:eastAsia="es-CO"/>
                     </w:rPr>
-                    <w:t>notas_mat_publico</w:t>
+                    <w:t>notas_mat_</w:t>
+                  </w:r>
+                  <w:proofErr w:type="gramStart"/>
+                  <w:r>
+                    <w:rPr>
+                      <w:rFonts w:ascii="Consolas" w:eastAsia="Times New Roman" w:hAnsi="Consolas" w:cs="Times New Roman"/>
+                      <w:color w:val="000000"/>
+                      <w:sz w:val="18"/>
+                      <w:szCs w:val="18"/>
+                      <w:lang w:val="en-US" w:eastAsia="es-CO"/>
+                    </w:rPr>
+                    <w:t>publico</w:t>
                   </w:r>
                   <w:r>
                     <w:rPr>
@@ -7318,6 +7498,7 @@
                     <w:t>shape</w:t>
                   </w:r>
                   <w:proofErr w:type="spellEnd"/>
+                  <w:proofErr w:type="gramEnd"/>
                   <w:r>
                     <w:rPr>
                       <w:rFonts w:ascii="Consolas" w:eastAsia="Times New Roman" w:hAnsi="Consolas" w:cs="Times New Roman"/>
@@ -7346,6 +7527,7 @@
                       <w:lang w:val="en-US"/>
                     </w:rPr>
                   </w:pPr>
+                  <w:proofErr w:type="gramStart"/>
                   <w:r>
                     <w:rPr>
                       <w:rFonts w:ascii="Consolas" w:eastAsia="Times New Roman" w:hAnsi="Consolas" w:cs="Times New Roman"/>
@@ -7367,6 +7549,7 @@
                     <w:t>(</w:t>
                   </w:r>
                   <w:proofErr w:type="spellStart"/>
+                  <w:proofErr w:type="gramEnd"/>
                   <w:r>
                     <w:rPr>
                       <w:rFonts w:ascii="Consolas" w:eastAsia="Times New Roman" w:hAnsi="Consolas" w:cs="Times New Roman"/>
@@ -8044,7 +8227,19 @@
             <w:rPr>
               <w:rFonts w:ascii="Cambria Math" w:eastAsiaTheme="minorEastAsia" w:hAnsi="Cambria Math"/>
             </w:rPr>
-            <m:t>~N(0,1)</m:t>
+            <m:t>~</m:t>
+          </m:r>
+          <m:r>
+            <w:rPr>
+              <w:rFonts w:ascii="Cambria Math" w:eastAsiaTheme="minorEastAsia" w:hAnsi="Cambria Math"/>
+            </w:rPr>
+            <m:t>N</m:t>
+          </m:r>
+          <m:r>
+            <w:rPr>
+              <w:rFonts w:ascii="Cambria Math" w:eastAsiaTheme="minorEastAsia" w:hAnsi="Cambria Math"/>
+            </w:rPr>
+            <m:t>(0,1)</m:t>
           </m:r>
         </m:oMath>
       </m:oMathPara>
@@ -8362,7 +8557,14 @@
                         <w:rFonts w:ascii="Cambria Math" w:eastAsiaTheme="minorEastAsia" w:hAnsi="Cambria Math"/>
                         <w:lang w:val="es-MX"/>
                       </w:rPr>
-                      <m:t>i=1</m:t>
+                      <m:t>i</m:t>
+                    </m:r>
+                    <m:r>
+                      <w:rPr>
+                        <w:rFonts w:ascii="Cambria Math" w:eastAsiaTheme="minorEastAsia" w:hAnsi="Cambria Math"/>
+                        <w:lang w:val="es-MX"/>
+                      </w:rPr>
+                      <m:t>=1</m:t>
                     </m:r>
                   </m:sub>
                   <m:sup>
@@ -8482,7 +8684,14 @@
                         <w:rFonts w:ascii="Cambria Math" w:eastAsiaTheme="minorEastAsia" w:hAnsi="Cambria Math"/>
                         <w:lang w:val="es-MX"/>
                       </w:rPr>
-                      <m:t>i=1</m:t>
+                      <m:t>i</m:t>
+                    </m:r>
+                    <m:r>
+                      <w:rPr>
+                        <w:rFonts w:ascii="Cambria Math" w:eastAsiaTheme="minorEastAsia" w:hAnsi="Cambria Math"/>
+                        <w:lang w:val="es-MX"/>
+                      </w:rPr>
+                      <m:t>=1</m:t>
                     </m:r>
                   </m:sub>
                   <m:sup>
@@ -8652,7 +8861,14 @@
                             <w:rFonts w:ascii="Cambria Math" w:eastAsiaTheme="minorEastAsia" w:hAnsi="Cambria Math"/>
                             <w:lang w:val="es-MX"/>
                           </w:rPr>
-                          <m:t>-1</m:t>
+                          <m:t>-</m:t>
+                        </m:r>
+                        <m:r>
+                          <w:rPr>
+                            <w:rFonts w:ascii="Cambria Math" w:eastAsiaTheme="minorEastAsia" w:hAnsi="Cambria Math"/>
+                            <w:lang w:val="es-MX"/>
+                          </w:rPr>
+                          <m:t>1</m:t>
                         </m:r>
                       </m:den>
                     </m:f>
@@ -8674,7 +8890,14 @@
                             <w:rFonts w:ascii="Cambria Math" w:eastAsiaTheme="minorEastAsia" w:hAnsi="Cambria Math"/>
                             <w:lang w:val="es-MX"/>
                           </w:rPr>
-                          <m:t>i=1</m:t>
+                          <m:t>i</m:t>
+                        </m:r>
+                        <m:r>
+                          <w:rPr>
+                            <w:rFonts w:ascii="Cambria Math" w:eastAsiaTheme="minorEastAsia" w:hAnsi="Cambria Math"/>
+                            <w:lang w:val="es-MX"/>
+                          </w:rPr>
+                          <m:t>=1</m:t>
                         </m:r>
                       </m:sub>
                       <m:sup>
@@ -8736,7 +8959,14 @@
                                     <w:rFonts w:ascii="Cambria Math" w:eastAsiaTheme="minorEastAsia" w:hAnsi="Cambria Math"/>
                                     <w:lang w:val="es-MX"/>
                                   </w:rPr>
-                                  <m:t>(X</m:t>
+                                  <m:t>(</m:t>
+                                </m:r>
+                                <m:r>
+                                  <w:rPr>
+                                    <w:rFonts w:ascii="Cambria Math" w:eastAsiaTheme="minorEastAsia" w:hAnsi="Cambria Math"/>
+                                    <w:lang w:val="es-MX"/>
+                                  </w:rPr>
+                                  <m:t>X</m:t>
                                 </m:r>
                               </m:e>
                               <m:sub>
@@ -8949,7 +9179,18 @@
                       <w:szCs w:val="18"/>
                       <w:lang w:eastAsia="es-CO"/>
                     </w:rPr>
-                    <w:t>notas_mat_privado</w:t>
+                    <w:t>notas_mat_</w:t>
+                  </w:r>
+                  <w:proofErr w:type="gramStart"/>
+                  <w:r>
+                    <w:rPr>
+                      <w:rFonts w:ascii="Consolas" w:eastAsia="Times New Roman" w:hAnsi="Consolas" w:cs="Times New Roman"/>
+                      <w:color w:val="000000"/>
+                      <w:sz w:val="18"/>
+                      <w:szCs w:val="18"/>
+                      <w:lang w:eastAsia="es-CO"/>
+                    </w:rPr>
+                    <w:t>privado</w:t>
                   </w:r>
                   <w:r>
                     <w:rPr>
@@ -8972,6 +9213,7 @@
                     <w:t>shape</w:t>
                   </w:r>
                   <w:proofErr w:type="spellEnd"/>
+                  <w:proofErr w:type="gramEnd"/>
                   <w:r>
                     <w:rPr>
                       <w:rFonts w:ascii="Consolas" w:eastAsia="Times New Roman" w:hAnsi="Consolas" w:cs="Times New Roman"/>
@@ -9041,7 +9283,18 @@
                       <w:szCs w:val="18"/>
                       <w:lang w:eastAsia="es-CO"/>
                     </w:rPr>
-                    <w:t>notas_mat_privado</w:t>
+                    <w:t>notas_mat_</w:t>
+                  </w:r>
+                  <w:proofErr w:type="gramStart"/>
+                  <w:r>
+                    <w:rPr>
+                      <w:rFonts w:ascii="Consolas" w:eastAsia="Times New Roman" w:hAnsi="Consolas" w:cs="Times New Roman"/>
+                      <w:color w:val="000000"/>
+                      <w:sz w:val="18"/>
+                      <w:szCs w:val="18"/>
+                      <w:lang w:eastAsia="es-CO"/>
+                    </w:rPr>
+                    <w:t>privado</w:t>
                   </w:r>
                   <w:r>
                     <w:rPr>
@@ -9064,6 +9317,7 @@
                     <w:t>mean</w:t>
                   </w:r>
                   <w:proofErr w:type="spellEnd"/>
+                  <w:proofErr w:type="gramEnd"/>
                   <w:r>
                     <w:rPr>
                       <w:rFonts w:ascii="Consolas" w:eastAsia="Times New Roman" w:hAnsi="Consolas" w:cs="Times New Roman"/>
@@ -9127,6 +9381,7 @@
                     <w:t xml:space="preserve"> </w:t>
                   </w:r>
                   <w:proofErr w:type="spellStart"/>
+                  <w:proofErr w:type="gramStart"/>
                   <w:r>
                     <w:rPr>
                       <w:rFonts w:ascii="Consolas" w:eastAsia="Times New Roman" w:hAnsi="Consolas" w:cs="Times New Roman"/>
@@ -9166,7 +9421,18 @@
                       <w:szCs w:val="18"/>
                       <w:lang w:eastAsia="es-CO"/>
                     </w:rPr>
-                    <w:t>()</w:t>
+                    <w:t>(</w:t>
+                  </w:r>
+                  <w:proofErr w:type="gramEnd"/>
+                  <w:r>
+                    <w:rPr>
+                      <w:rFonts w:ascii="Consolas" w:eastAsia="Times New Roman" w:hAnsi="Consolas" w:cs="Times New Roman"/>
+                      <w:color w:val="666600"/>
+                      <w:sz w:val="18"/>
+                      <w:szCs w:val="18"/>
+                      <w:lang w:eastAsia="es-CO"/>
+                    </w:rPr>
+                    <w:t>)</w:t>
                   </w:r>
                 </w:p>
                 <w:p>
@@ -9179,6 +9445,7 @@
                     </w:rPr>
                   </w:pPr>
                   <w:proofErr w:type="spellStart"/>
+                  <w:proofErr w:type="gramStart"/>
                   <w:r>
                     <w:rPr>
                       <w:rFonts w:ascii="Consolas" w:eastAsia="Times New Roman" w:hAnsi="Consolas" w:cs="Times New Roman"/>
@@ -9201,6 +9468,7 @@
                     <w:t>(</w:t>
                   </w:r>
                   <w:proofErr w:type="spellStart"/>
+                  <w:proofErr w:type="gramEnd"/>
                   <w:r>
                     <w:rPr>
                       <w:rFonts w:ascii="Consolas" w:eastAsia="Times New Roman" w:hAnsi="Consolas" w:cs="Times New Roman"/>
@@ -9265,6 +9533,7 @@
                     </w:rPr>
                   </w:pPr>
                   <w:proofErr w:type="spellStart"/>
+                  <w:proofErr w:type="gramStart"/>
                   <w:r>
                     <w:rPr>
                       <w:rFonts w:ascii="Consolas" w:eastAsia="Times New Roman" w:hAnsi="Consolas" w:cs="Times New Roman"/>
@@ -9287,6 +9556,7 @@
                     <w:t>(</w:t>
                   </w:r>
                   <w:proofErr w:type="spellStart"/>
+                  <w:proofErr w:type="gramEnd"/>
                   <w:r>
                     <w:rPr>
                       <w:rFonts w:ascii="Consolas" w:eastAsia="Times New Roman" w:hAnsi="Consolas" w:cs="Times New Roman"/>
@@ -9326,6 +9596,7 @@
                     </w:rPr>
                   </w:pPr>
                   <w:proofErr w:type="spellStart"/>
+                  <w:proofErr w:type="gramStart"/>
                   <w:r>
                     <w:rPr>
                       <w:rFonts w:ascii="Consolas" w:eastAsia="Times New Roman" w:hAnsi="Consolas" w:cs="Times New Roman"/>
@@ -9348,6 +9619,7 @@
                     <w:t>(</w:t>
                   </w:r>
                   <w:proofErr w:type="spellStart"/>
+                  <w:proofErr w:type="gramEnd"/>
                   <w:r>
                     <w:rPr>
                       <w:rFonts w:ascii="Consolas" w:eastAsia="Times New Roman" w:hAnsi="Consolas" w:cs="Times New Roman"/>
@@ -9741,7 +10013,14 @@
                         <w:rFonts w:ascii="Cambria Math" w:eastAsiaTheme="minorEastAsia" w:hAnsi="Cambria Math"/>
                         <w:lang w:val="es-MX"/>
                       </w:rPr>
-                      <m:t>j=1</m:t>
+                      <m:t>j</m:t>
+                    </m:r>
+                    <m:r>
+                      <w:rPr>
+                        <w:rFonts w:ascii="Cambria Math" w:eastAsiaTheme="minorEastAsia" w:hAnsi="Cambria Math"/>
+                        <w:lang w:val="es-MX"/>
+                      </w:rPr>
+                      <m:t>=1</m:t>
                     </m:r>
                   </m:sub>
                   <m:sup>
@@ -9861,7 +10140,14 @@
                         <w:rFonts w:ascii="Cambria Math" w:eastAsiaTheme="minorEastAsia" w:hAnsi="Cambria Math"/>
                         <w:lang w:val="es-MX"/>
                       </w:rPr>
-                      <m:t>j=1</m:t>
+                      <m:t>j</m:t>
+                    </m:r>
+                    <m:r>
+                      <w:rPr>
+                        <w:rFonts w:ascii="Cambria Math" w:eastAsiaTheme="minorEastAsia" w:hAnsi="Cambria Math"/>
+                        <w:lang w:val="es-MX"/>
+                      </w:rPr>
+                      <m:t>=1</m:t>
                     </m:r>
                   </m:sub>
                   <m:sup>
@@ -10031,7 +10317,14 @@
                             <w:rFonts w:ascii="Cambria Math" w:eastAsiaTheme="minorEastAsia" w:hAnsi="Cambria Math"/>
                             <w:lang w:val="es-MX"/>
                           </w:rPr>
-                          <m:t>-1</m:t>
+                          <m:t>-</m:t>
+                        </m:r>
+                        <m:r>
+                          <w:rPr>
+                            <w:rFonts w:ascii="Cambria Math" w:eastAsiaTheme="minorEastAsia" w:hAnsi="Cambria Math"/>
+                            <w:lang w:val="es-MX"/>
+                          </w:rPr>
+                          <m:t>1</m:t>
                         </m:r>
                       </m:den>
                     </m:f>
@@ -10053,7 +10346,14 @@
                             <w:rFonts w:ascii="Cambria Math" w:eastAsiaTheme="minorEastAsia" w:hAnsi="Cambria Math"/>
                             <w:lang w:val="es-MX"/>
                           </w:rPr>
-                          <m:t>j=1</m:t>
+                          <m:t>j</m:t>
+                        </m:r>
+                        <m:r>
+                          <w:rPr>
+                            <w:rFonts w:ascii="Cambria Math" w:eastAsiaTheme="minorEastAsia" w:hAnsi="Cambria Math"/>
+                            <w:lang w:val="es-MX"/>
+                          </w:rPr>
+                          <m:t>=1</m:t>
                         </m:r>
                       </m:sub>
                       <m:sup>
@@ -10115,7 +10415,14 @@
                                     <w:rFonts w:ascii="Cambria Math" w:eastAsiaTheme="minorEastAsia" w:hAnsi="Cambria Math"/>
                                     <w:lang w:val="es-MX"/>
                                   </w:rPr>
-                                  <m:t>(Y</m:t>
+                                  <m:t>(</m:t>
+                                </m:r>
+                                <m:r>
+                                  <w:rPr>
+                                    <w:rFonts w:ascii="Cambria Math" w:eastAsiaTheme="minorEastAsia" w:hAnsi="Cambria Math"/>
+                                    <w:lang w:val="es-MX"/>
+                                  </w:rPr>
+                                  <m:t>Y</m:t>
                                 </m:r>
                               </m:e>
                               <m:sub>
@@ -10329,7 +10636,18 @@
                       <w:szCs w:val="18"/>
                       <w:lang w:eastAsia="es-CO"/>
                     </w:rPr>
-                    <w:t>notas_mat_publico</w:t>
+                    <w:t>notas_mat_</w:t>
+                  </w:r>
+                  <w:proofErr w:type="gramStart"/>
+                  <w:r>
+                    <w:rPr>
+                      <w:rFonts w:ascii="Consolas" w:eastAsia="Times New Roman" w:hAnsi="Consolas" w:cs="Times New Roman"/>
+                      <w:color w:val="000000"/>
+                      <w:sz w:val="18"/>
+                      <w:szCs w:val="18"/>
+                      <w:lang w:eastAsia="es-CO"/>
+                    </w:rPr>
+                    <w:t>publico</w:t>
                   </w:r>
                   <w:r>
                     <w:rPr>
@@ -10352,6 +10670,7 @@
                     <w:t>shape</w:t>
                   </w:r>
                   <w:proofErr w:type="spellEnd"/>
+                  <w:proofErr w:type="gramEnd"/>
                   <w:r>
                     <w:rPr>
                       <w:rFonts w:ascii="Consolas" w:eastAsia="Times New Roman" w:hAnsi="Consolas" w:cs="Times New Roman"/>
@@ -10421,7 +10740,18 @@
                       <w:szCs w:val="18"/>
                       <w:lang w:eastAsia="es-CO"/>
                     </w:rPr>
-                    <w:t>notas_mat_publico</w:t>
+                    <w:t>notas_mat_</w:t>
+                  </w:r>
+                  <w:proofErr w:type="gramStart"/>
+                  <w:r>
+                    <w:rPr>
+                      <w:rFonts w:ascii="Consolas" w:eastAsia="Times New Roman" w:hAnsi="Consolas" w:cs="Times New Roman"/>
+                      <w:color w:val="000000"/>
+                      <w:sz w:val="18"/>
+                      <w:szCs w:val="18"/>
+                      <w:lang w:eastAsia="es-CO"/>
+                    </w:rPr>
+                    <w:t>publico</w:t>
                   </w:r>
                   <w:r>
                     <w:rPr>
@@ -10444,6 +10774,7 @@
                     <w:t>mean</w:t>
                   </w:r>
                   <w:proofErr w:type="spellEnd"/>
+                  <w:proofErr w:type="gramEnd"/>
                   <w:r>
                     <w:rPr>
                       <w:rFonts w:ascii="Consolas" w:eastAsia="Times New Roman" w:hAnsi="Consolas" w:cs="Times New Roman"/>
@@ -10505,6 +10836,7 @@
                     <w:t xml:space="preserve"> </w:t>
                   </w:r>
                   <w:proofErr w:type="spellStart"/>
+                  <w:proofErr w:type="gramStart"/>
                   <w:r>
                     <w:rPr>
                       <w:rFonts w:ascii="Consolas" w:eastAsia="Times New Roman" w:hAnsi="Consolas" w:cs="Times New Roman"/>
@@ -10544,7 +10876,18 @@
                       <w:szCs w:val="18"/>
                       <w:lang w:val="en-US" w:eastAsia="es-CO"/>
                     </w:rPr>
-                    <w:t>()</w:t>
+                    <w:t>(</w:t>
+                  </w:r>
+                  <w:proofErr w:type="gramEnd"/>
+                  <w:r>
+                    <w:rPr>
+                      <w:rFonts w:ascii="Consolas" w:eastAsia="Times New Roman" w:hAnsi="Consolas" w:cs="Times New Roman"/>
+                      <w:color w:val="666600"/>
+                      <w:sz w:val="18"/>
+                      <w:szCs w:val="18"/>
+                      <w:lang w:val="en-US" w:eastAsia="es-CO"/>
+                    </w:rPr>
+                    <w:t>)</w:t>
                   </w:r>
                 </w:p>
                 <w:p>
@@ -10556,6 +10899,7 @@
                       <w:lang w:val="en-US" w:eastAsia="es-CO"/>
                     </w:rPr>
                   </w:pPr>
+                  <w:proofErr w:type="gramStart"/>
                   <w:r>
                     <w:rPr>
                       <w:rFonts w:ascii="Consolas" w:eastAsia="Times New Roman" w:hAnsi="Consolas" w:cs="Times New Roman"/>
@@ -10577,6 +10921,7 @@
                     <w:t>(</w:t>
                   </w:r>
                   <w:proofErr w:type="spellStart"/>
+                  <w:proofErr w:type="gramEnd"/>
                   <w:r>
                     <w:rPr>
                       <w:rFonts w:ascii="Consolas" w:eastAsia="Times New Roman" w:hAnsi="Consolas" w:cs="Times New Roman"/>
@@ -10640,6 +10985,7 @@
                       <w:lang w:val="en-US" w:eastAsia="es-CO"/>
                     </w:rPr>
                   </w:pPr>
+                  <w:proofErr w:type="gramStart"/>
                   <w:r>
                     <w:rPr>
                       <w:rFonts w:ascii="Consolas" w:eastAsia="Times New Roman" w:hAnsi="Consolas" w:cs="Times New Roman"/>
@@ -10662,6 +11008,7 @@
                     <w:t>(</w:t>
                   </w:r>
                   <w:proofErr w:type="spellStart"/>
+                  <w:proofErr w:type="gramEnd"/>
                   <w:r>
                     <w:rPr>
                       <w:rFonts w:ascii="Consolas" w:eastAsia="Times New Roman" w:hAnsi="Consolas" w:cs="Times New Roman"/>
@@ -10701,6 +11048,7 @@
                       <w:lang w:val="en-US"/>
                     </w:rPr>
                   </w:pPr>
+                  <w:proofErr w:type="gramStart"/>
                   <w:r>
                     <w:rPr>
                       <w:rFonts w:ascii="Consolas" w:eastAsia="Times New Roman" w:hAnsi="Consolas" w:cs="Times New Roman"/>
@@ -10722,6 +11070,7 @@
                     <w:t>(</w:t>
                   </w:r>
                   <w:proofErr w:type="spellStart"/>
+                  <w:proofErr w:type="gramEnd"/>
                   <w:r>
                     <w:rPr>
                       <w:rFonts w:ascii="Consolas" w:eastAsia="Times New Roman" w:hAnsi="Consolas" w:cs="Times New Roman"/>
@@ -11929,7 +12278,13 @@
                       <w:rPr>
                         <w:rFonts w:ascii="Cambria Math" w:eastAsiaTheme="minorEastAsia" w:hAnsi="Cambria Math"/>
                       </w:rPr>
-                      <m:t>-0</m:t>
+                      <m:t>-</m:t>
+                    </m:r>
+                    <m:r>
+                      <w:rPr>
+                        <w:rFonts w:ascii="Cambria Math" w:eastAsiaTheme="minorEastAsia" w:hAnsi="Cambria Math"/>
+                      </w:rPr>
+                      <m:t>0</m:t>
                     </m:r>
                   </m:num>
                   <m:den>
@@ -12477,6 +12832,7 @@
                     <w:t xml:space="preserve"> </w:t>
                   </w:r>
                   <w:proofErr w:type="spellStart"/>
+                  <w:proofErr w:type="gramStart"/>
                   <w:r>
                     <w:rPr>
                       <w:rFonts w:ascii="Consolas" w:eastAsia="Times New Roman" w:hAnsi="Consolas" w:cs="Times New Roman"/>
@@ -12496,7 +12852,18 @@
                       <w:szCs w:val="18"/>
                       <w:lang w:eastAsia="es-CO"/>
                     </w:rPr>
-                    <w:t>)**</w:t>
+                    <w:t>)*</w:t>
+                  </w:r>
+                  <w:proofErr w:type="gramEnd"/>
+                  <w:r>
+                    <w:rPr>
+                      <w:rFonts w:ascii="Consolas" w:eastAsia="Times New Roman" w:hAnsi="Consolas" w:cs="Times New Roman"/>
+                      <w:color w:val="666600"/>
+                      <w:sz w:val="18"/>
+                      <w:szCs w:val="18"/>
+                      <w:lang w:eastAsia="es-CO"/>
+                    </w:rPr>
+                    <w:t>*</w:t>
                   </w:r>
                   <w:r>
                     <w:rPr>
@@ -12516,6 +12883,7 @@
                     </w:rPr>
                   </w:pPr>
                   <w:proofErr w:type="spellStart"/>
+                  <w:proofErr w:type="gramStart"/>
                   <w:r>
                     <w:rPr>
                       <w:rFonts w:ascii="Consolas" w:eastAsia="Times New Roman" w:hAnsi="Consolas" w:cs="Times New Roman"/>
@@ -12538,6 +12906,7 @@
                     <w:t>(</w:t>
                   </w:r>
                   <w:proofErr w:type="spellStart"/>
+                  <w:proofErr w:type="gramEnd"/>
                   <w:r>
                     <w:rPr>
                       <w:rFonts w:ascii="Consolas" w:eastAsia="Times New Roman" w:hAnsi="Consolas" w:cs="Times New Roman"/>
@@ -12897,6 +13266,7 @@
               <w:t xml:space="preserve"> </w:t>
             </w:r>
             <w:proofErr w:type="spellStart"/>
+            <w:proofErr w:type="gramStart"/>
             <w:r>
               <w:rPr>
                 <w:rFonts w:ascii="Consolas" w:eastAsia="Times New Roman" w:hAnsi="Consolas" w:cs="Times New Roman"/>
@@ -12959,6 +13329,7 @@
               <w:t>(</w:t>
             </w:r>
             <w:proofErr w:type="spellStart"/>
+            <w:proofErr w:type="gramEnd"/>
             <w:r>
               <w:rPr>
                 <w:rFonts w:ascii="Consolas" w:eastAsia="Times New Roman" w:hAnsi="Consolas" w:cs="Times New Roman"/>
@@ -12988,6 +13359,7 @@
                 <w:lang w:val="en-US"/>
               </w:rPr>
             </w:pPr>
+            <w:proofErr w:type="gramStart"/>
             <w:r>
               <w:rPr>
                 <w:rFonts w:ascii="Consolas" w:eastAsia="Times New Roman" w:hAnsi="Consolas" w:cs="Times New Roman"/>
@@ -13009,6 +13381,7 @@
               <w:t>(</w:t>
             </w:r>
             <w:proofErr w:type="spellStart"/>
+            <w:proofErr w:type="gramEnd"/>
             <w:r>
               <w:rPr>
                 <w:rFonts w:ascii="Consolas" w:eastAsia="Times New Roman" w:hAnsi="Consolas" w:cs="Times New Roman"/>
@@ -13672,8 +14045,16 @@
         <w:rPr>
           <w:lang w:val="es-MX"/>
         </w:rPr>
-        <w:t>A continuación</w:t>
+        <w:t xml:space="preserve">A </w:t>
       </w:r>
+      <w:proofErr w:type="gramStart"/>
+      <w:r>
+        <w:rPr>
+          <w:lang w:val="es-MX"/>
+        </w:rPr>
+        <w:t>continuación</w:t>
+      </w:r>
+      <w:proofErr w:type="gramEnd"/>
       <w:r>
         <w:rPr>
           <w:lang w:val="es-MX"/>
@@ -13775,6 +14156,7 @@
               <w:t xml:space="preserve"> </w:t>
             </w:r>
             <w:proofErr w:type="spellStart"/>
+            <w:proofErr w:type="gramStart"/>
             <w:r>
               <w:rPr>
                 <w:rFonts w:ascii="Consolas" w:hAnsi="Consolas"/>
@@ -13803,6 +14185,7 @@
               <w:t>iloc</w:t>
             </w:r>
             <w:proofErr w:type="spellEnd"/>
+            <w:proofErr w:type="gramEnd"/>
             <w:r>
               <w:rPr>
                 <w:rFonts w:ascii="Consolas" w:hAnsi="Consolas"/>
@@ -13909,7 +14292,17 @@
                 <w:sz w:val="18"/>
                 <w:szCs w:val="18"/>
               </w:rPr>
-              <w:t>promedio_notas</w:t>
+              <w:t>promedio_</w:t>
+            </w:r>
+            <w:proofErr w:type="gramStart"/>
+            <w:r>
+              <w:rPr>
+                <w:rFonts w:ascii="Consolas" w:hAnsi="Consolas"/>
+                <w:color w:val="000000"/>
+                <w:sz w:val="18"/>
+                <w:szCs w:val="18"/>
+              </w:rPr>
+              <w:t>notas</w:t>
             </w:r>
             <w:r>
               <w:rPr>
@@ -13930,6 +14323,7 @@
               <w:t>PROMLECT</w:t>
             </w:r>
             <w:proofErr w:type="spellEnd"/>
+            <w:proofErr w:type="gramEnd"/>
           </w:p>
           <w:p>
             <w:pPr>
@@ -13971,7 +14365,17 @@
                 <w:sz w:val="18"/>
                 <w:szCs w:val="18"/>
               </w:rPr>
-              <w:t>promedio_notas</w:t>
+              <w:t>promedio_</w:t>
+            </w:r>
+            <w:proofErr w:type="gramStart"/>
+            <w:r>
+              <w:rPr>
+                <w:rFonts w:ascii="Consolas" w:hAnsi="Consolas"/>
+                <w:color w:val="000000"/>
+                <w:sz w:val="18"/>
+                <w:szCs w:val="18"/>
+              </w:rPr>
+              <w:t>notas</w:t>
             </w:r>
             <w:r>
               <w:rPr>
@@ -13992,6 +14396,7 @@
               <w:t>PROMMATE</w:t>
             </w:r>
             <w:proofErr w:type="spellEnd"/>
+            <w:proofErr w:type="gramEnd"/>
           </w:p>
           <w:p/>
           <w:p>
@@ -14018,6 +14423,7 @@
               </w:rPr>
             </w:pPr>
             <w:proofErr w:type="spellStart"/>
+            <w:proofErr w:type="gramStart"/>
             <w:r>
               <w:rPr>
                 <w:rFonts w:ascii="Consolas" w:hAnsi="Consolas"/>
@@ -14049,6 +14455,7 @@
               <w:t>figure</w:t>
             </w:r>
             <w:proofErr w:type="spellEnd"/>
+            <w:proofErr w:type="gramEnd"/>
             <w:r>
               <w:rPr>
                 <w:rFonts w:ascii="Consolas" w:hAnsi="Consolas"/>
@@ -14141,6 +14548,7 @@
               </w:rPr>
             </w:pPr>
             <w:proofErr w:type="spellStart"/>
+            <w:proofErr w:type="gramStart"/>
             <w:r>
               <w:rPr>
                 <w:rFonts w:ascii="Consolas" w:hAnsi="Consolas"/>
@@ -14172,6 +14580,7 @@
               <w:t>scatter</w:t>
             </w:r>
             <w:proofErr w:type="spellEnd"/>
+            <w:proofErr w:type="gramEnd"/>
             <w:r>
               <w:rPr>
                 <w:rFonts w:ascii="Consolas" w:hAnsi="Consolas"/>
@@ -14281,6 +14690,7 @@
               <w:spacing w:before="0" w:beforeAutospacing="0" w:after="0" w:afterAutospacing="0"/>
             </w:pPr>
             <w:proofErr w:type="spellStart"/>
+            <w:proofErr w:type="gramStart"/>
             <w:r>
               <w:rPr>
                 <w:rFonts w:ascii="Consolas" w:hAnsi="Consolas"/>
@@ -14309,6 +14719,7 @@
               <w:t>title</w:t>
             </w:r>
             <w:proofErr w:type="spellEnd"/>
+            <w:proofErr w:type="gramEnd"/>
             <w:r>
               <w:rPr>
                 <w:rFonts w:ascii="Consolas" w:hAnsi="Consolas"/>
@@ -14374,6 +14785,7 @@
               <w:spacing w:before="0" w:beforeAutospacing="0" w:after="0" w:afterAutospacing="0"/>
             </w:pPr>
             <w:proofErr w:type="spellStart"/>
+            <w:proofErr w:type="gramStart"/>
             <w:r>
               <w:rPr>
                 <w:rFonts w:ascii="Consolas" w:hAnsi="Consolas"/>
@@ -14402,6 +14814,7 @@
               <w:t>xlabel</w:t>
             </w:r>
             <w:proofErr w:type="spellEnd"/>
+            <w:proofErr w:type="gramEnd"/>
             <w:r>
               <w:rPr>
                 <w:rFonts w:ascii="Consolas" w:hAnsi="Consolas"/>
@@ -14427,6 +14840,7 @@
               <w:spacing w:before="0" w:beforeAutospacing="0" w:after="0" w:afterAutospacing="0"/>
             </w:pPr>
             <w:proofErr w:type="spellStart"/>
+            <w:proofErr w:type="gramStart"/>
             <w:r>
               <w:rPr>
                 <w:rFonts w:ascii="Consolas" w:hAnsi="Consolas"/>
@@ -14455,6 +14869,7 @@
               <w:t>ylabel</w:t>
             </w:r>
             <w:proofErr w:type="spellEnd"/>
+            <w:proofErr w:type="gramEnd"/>
             <w:r>
               <w:rPr>
                 <w:rFonts w:ascii="Consolas" w:hAnsi="Consolas"/>
@@ -14516,6 +14931,7 @@
               <w:spacing w:before="0" w:beforeAutospacing="0" w:after="0" w:afterAutospacing="0"/>
             </w:pPr>
             <w:proofErr w:type="spellStart"/>
+            <w:proofErr w:type="gramStart"/>
             <w:r>
               <w:rPr>
                 <w:rFonts w:ascii="Consolas" w:hAnsi="Consolas"/>
@@ -14544,6 +14960,7 @@
               <w:t>grid</w:t>
             </w:r>
             <w:proofErr w:type="spellEnd"/>
+            <w:proofErr w:type="gramEnd"/>
             <w:r>
               <w:rPr>
                 <w:rFonts w:ascii="Consolas" w:hAnsi="Consolas"/>
@@ -14573,6 +14990,7 @@
               </w:rPr>
             </w:pPr>
             <w:proofErr w:type="spellStart"/>
+            <w:proofErr w:type="gramStart"/>
             <w:r>
               <w:rPr>
                 <w:rFonts w:ascii="Consolas" w:hAnsi="Consolas"/>
@@ -14601,6 +15019,7 @@
               <w:t>show</w:t>
             </w:r>
             <w:proofErr w:type="spellEnd"/>
+            <w:proofErr w:type="gramEnd"/>
             <w:r>
               <w:rPr>
                 <w:rFonts w:ascii="Consolas" w:hAnsi="Consolas"/>
@@ -15056,6 +15475,7 @@
               <w:t xml:space="preserve"> </w:t>
             </w:r>
             <w:proofErr w:type="spellStart"/>
+            <w:proofErr w:type="gramStart"/>
             <w:r>
               <w:rPr>
                 <w:rFonts w:ascii="Consolas" w:eastAsia="Times New Roman" w:hAnsi="Consolas" w:cs="Times New Roman"/>
@@ -15086,6 +15506,7 @@
               </w:rPr>
               <w:t>values</w:t>
             </w:r>
+            <w:proofErr w:type="gramEnd"/>
             <w:r>
               <w:rPr>
                 <w:rFonts w:ascii="Consolas" w:eastAsia="Times New Roman" w:hAnsi="Consolas" w:cs="Times New Roman"/>
@@ -15228,6 +15649,7 @@
               <w:t xml:space="preserve"> </w:t>
             </w:r>
             <w:proofErr w:type="spellStart"/>
+            <w:proofErr w:type="gramStart"/>
             <w:r>
               <w:rPr>
                 <w:rFonts w:ascii="Consolas" w:eastAsia="Times New Roman" w:hAnsi="Consolas" w:cs="Times New Roman"/>
@@ -15259,6 +15681,7 @@
               <w:t>values</w:t>
             </w:r>
             <w:proofErr w:type="spellEnd"/>
+            <w:proofErr w:type="gramEnd"/>
             <w:r>
               <w:rPr>
                 <w:rFonts w:ascii="Consolas" w:eastAsia="Times New Roman" w:hAnsi="Consolas" w:cs="Times New Roman"/>
@@ -15350,6 +15773,7 @@
               <w:t xml:space="preserve"> </w:t>
             </w:r>
             <w:proofErr w:type="spellStart"/>
+            <w:proofErr w:type="gramStart"/>
             <w:r>
               <w:rPr>
                 <w:rFonts w:ascii="Consolas" w:eastAsia="Times New Roman" w:hAnsi="Consolas" w:cs="Times New Roman"/>
@@ -15369,7 +15793,18 @@
                 <w:szCs w:val="18"/>
                 <w:lang w:eastAsia="es-CO"/>
               </w:rPr>
-              <w:t>()</w:t>
+              <w:t>(</w:t>
+            </w:r>
+            <w:proofErr w:type="gramEnd"/>
+            <w:r>
+              <w:rPr>
+                <w:rFonts w:ascii="Consolas" w:eastAsia="Times New Roman" w:hAnsi="Consolas" w:cs="Times New Roman"/>
+                <w:color w:val="666600"/>
+                <w:sz w:val="18"/>
+                <w:szCs w:val="18"/>
+                <w:lang w:eastAsia="es-CO"/>
+              </w:rPr>
+              <w:t>)</w:t>
             </w:r>
           </w:p>
           <w:p>
@@ -15412,6 +15847,7 @@
               </w:rPr>
             </w:pPr>
             <w:proofErr w:type="spellStart"/>
+            <w:proofErr w:type="gramStart"/>
             <w:r>
               <w:rPr>
                 <w:rFonts w:ascii="Consolas" w:eastAsia="Times New Roman" w:hAnsi="Consolas" w:cs="Times New Roman"/>
@@ -15453,6 +15889,7 @@
               </w:rPr>
               <w:t>(</w:t>
             </w:r>
+            <w:proofErr w:type="gramEnd"/>
             <w:r>
               <w:rPr>
                 <w:rFonts w:ascii="Consolas" w:eastAsia="Times New Roman" w:hAnsi="Consolas" w:cs="Times New Roman"/>
@@ -15554,6 +15991,7 @@
               <w:t xml:space="preserve"> </w:t>
             </w:r>
             <w:proofErr w:type="spellStart"/>
+            <w:proofErr w:type="gramStart"/>
             <w:r>
               <w:rPr>
                 <w:rFonts w:ascii="Consolas" w:eastAsia="Times New Roman" w:hAnsi="Consolas" w:cs="Times New Roman"/>
@@ -15585,6 +16023,7 @@
               <w:t>coef</w:t>
             </w:r>
             <w:proofErr w:type="spellEnd"/>
+            <w:proofErr w:type="gramEnd"/>
             <w:r>
               <w:rPr>
                 <w:rFonts w:ascii="Consolas" w:eastAsia="Times New Roman" w:hAnsi="Consolas" w:cs="Times New Roman"/>
@@ -15686,6 +16125,7 @@
               <w:t xml:space="preserve"> </w:t>
             </w:r>
             <w:proofErr w:type="spellStart"/>
+            <w:proofErr w:type="gramStart"/>
             <w:r>
               <w:rPr>
                 <w:rFonts w:ascii="Consolas" w:eastAsia="Times New Roman" w:hAnsi="Consolas" w:cs="Times New Roman"/>
@@ -15717,6 +16157,7 @@
               <w:t>intercept</w:t>
             </w:r>
             <w:proofErr w:type="spellEnd"/>
+            <w:proofErr w:type="gramEnd"/>
             <w:r>
               <w:rPr>
                 <w:rFonts w:ascii="Consolas" w:eastAsia="Times New Roman" w:hAnsi="Consolas" w:cs="Times New Roman"/>
@@ -15758,6 +16199,7 @@
               </w:rPr>
             </w:pPr>
             <w:proofErr w:type="spellStart"/>
+            <w:proofErr w:type="gramStart"/>
             <w:r>
               <w:rPr>
                 <w:rFonts w:ascii="Consolas" w:eastAsia="Times New Roman" w:hAnsi="Consolas" w:cs="Times New Roman"/>
@@ -15780,6 +16222,7 @@
               <w:t>(</w:t>
             </w:r>
             <w:proofErr w:type="spellStart"/>
+            <w:proofErr w:type="gramEnd"/>
             <w:r>
               <w:rPr>
                 <w:rFonts w:ascii="Consolas" w:eastAsia="Times New Roman" w:hAnsi="Consolas" w:cs="Times New Roman"/>
@@ -15835,6 +16278,7 @@
               </w:rPr>
             </w:pPr>
             <w:proofErr w:type="spellStart"/>
+            <w:proofErr w:type="gramStart"/>
             <w:r>
               <w:rPr>
                 <w:rFonts w:ascii="Consolas" w:eastAsia="Times New Roman" w:hAnsi="Consolas" w:cs="Times New Roman"/>
@@ -15857,6 +16301,7 @@
               <w:t>(</w:t>
             </w:r>
             <w:proofErr w:type="spellStart"/>
+            <w:proofErr w:type="gramEnd"/>
             <w:r>
               <w:rPr>
                 <w:rFonts w:ascii="Consolas" w:eastAsia="Times New Roman" w:hAnsi="Consolas" w:cs="Times New Roman"/>
@@ -16289,6 +16734,7 @@
               <w:t xml:space="preserve"> </w:t>
             </w:r>
             <w:proofErr w:type="spellStart"/>
+            <w:proofErr w:type="gramStart"/>
             <w:r>
               <w:rPr>
                 <w:rFonts w:ascii="Consolas" w:eastAsia="Times New Roman" w:hAnsi="Consolas" w:cs="Times New Roman"/>
@@ -16320,6 +16766,7 @@
               <w:t>predict</w:t>
             </w:r>
             <w:proofErr w:type="spellEnd"/>
+            <w:proofErr w:type="gramEnd"/>
             <w:r>
               <w:rPr>
                 <w:rFonts w:ascii="Consolas" w:eastAsia="Times New Roman" w:hAnsi="Consolas" w:cs="Times New Roman"/>
@@ -16381,6 +16828,7 @@
               </w:rPr>
             </w:pPr>
             <w:proofErr w:type="spellStart"/>
+            <w:proofErr w:type="gramStart"/>
             <w:r>
               <w:rPr>
                 <w:rFonts w:ascii="Consolas" w:eastAsia="Times New Roman" w:hAnsi="Consolas" w:cs="Times New Roman"/>
@@ -16412,6 +16860,7 @@
               <w:t>figure</w:t>
             </w:r>
             <w:proofErr w:type="spellEnd"/>
+            <w:proofErr w:type="gramEnd"/>
             <w:r>
               <w:rPr>
                 <w:rFonts w:ascii="Consolas" w:eastAsia="Times New Roman" w:hAnsi="Consolas" w:cs="Times New Roman"/>
@@ -16535,6 +16984,7 @@
               </w:rPr>
             </w:pPr>
             <w:proofErr w:type="spellStart"/>
+            <w:proofErr w:type="gramStart"/>
             <w:r>
               <w:rPr>
                 <w:rFonts w:ascii="Consolas" w:eastAsia="Times New Roman" w:hAnsi="Consolas" w:cs="Times New Roman"/>
@@ -16566,6 +17016,7 @@
               <w:t>scatter</w:t>
             </w:r>
             <w:proofErr w:type="spellEnd"/>
+            <w:proofErr w:type="gramEnd"/>
             <w:r>
               <w:rPr>
                 <w:rFonts w:ascii="Consolas" w:eastAsia="Times New Roman" w:hAnsi="Consolas" w:cs="Times New Roman"/>
@@ -16751,6 +17202,7 @@
               </w:rPr>
             </w:pPr>
             <w:proofErr w:type="spellStart"/>
+            <w:proofErr w:type="gramStart"/>
             <w:r>
               <w:rPr>
                 <w:rFonts w:ascii="Consolas" w:eastAsia="Times New Roman" w:hAnsi="Consolas" w:cs="Times New Roman"/>
@@ -16782,6 +17234,7 @@
               <w:t>plot</w:t>
             </w:r>
             <w:proofErr w:type="spellEnd"/>
+            <w:proofErr w:type="gramEnd"/>
             <w:r>
               <w:rPr>
                 <w:rFonts w:ascii="Consolas" w:eastAsia="Times New Roman" w:hAnsi="Consolas" w:cs="Times New Roman"/>
@@ -16967,6 +17420,7 @@
               </w:rPr>
             </w:pPr>
             <w:proofErr w:type="spellStart"/>
+            <w:proofErr w:type="gramStart"/>
             <w:r>
               <w:rPr>
                 <w:rFonts w:ascii="Consolas" w:eastAsia="Times New Roman" w:hAnsi="Consolas" w:cs="Times New Roman"/>
@@ -16998,6 +17452,7 @@
               <w:t>title</w:t>
             </w:r>
             <w:proofErr w:type="spellEnd"/>
+            <w:proofErr w:type="gramEnd"/>
             <w:r>
               <w:rPr>
                 <w:rFonts w:ascii="Consolas" w:eastAsia="Times New Roman" w:hAnsi="Consolas" w:cs="Times New Roman"/>
@@ -17073,6 +17528,7 @@
               </w:rPr>
             </w:pPr>
             <w:proofErr w:type="spellStart"/>
+            <w:proofErr w:type="gramStart"/>
             <w:r>
               <w:rPr>
                 <w:rFonts w:ascii="Consolas" w:eastAsia="Times New Roman" w:hAnsi="Consolas" w:cs="Times New Roman"/>
@@ -17104,6 +17560,7 @@
               <w:t>xlabel</w:t>
             </w:r>
             <w:proofErr w:type="spellEnd"/>
+            <w:proofErr w:type="gramEnd"/>
             <w:r>
               <w:rPr>
                 <w:rFonts w:ascii="Consolas" w:eastAsia="Times New Roman" w:hAnsi="Consolas" w:cs="Times New Roman"/>
@@ -17157,6 +17614,7 @@
               </w:rPr>
             </w:pPr>
             <w:proofErr w:type="spellStart"/>
+            <w:proofErr w:type="gramStart"/>
             <w:r>
               <w:rPr>
                 <w:rFonts w:ascii="Consolas" w:eastAsia="Times New Roman" w:hAnsi="Consolas" w:cs="Times New Roman"/>
@@ -17188,6 +17646,7 @@
               <w:t>ylabel</w:t>
             </w:r>
             <w:proofErr w:type="spellEnd"/>
+            <w:proofErr w:type="gramEnd"/>
             <w:r>
               <w:rPr>
                 <w:rFonts w:ascii="Consolas" w:eastAsia="Times New Roman" w:hAnsi="Consolas" w:cs="Times New Roman"/>
@@ -17241,6 +17700,7 @@
               </w:rPr>
             </w:pPr>
             <w:proofErr w:type="spellStart"/>
+            <w:proofErr w:type="gramStart"/>
             <w:r>
               <w:rPr>
                 <w:rFonts w:ascii="Consolas" w:eastAsia="Times New Roman" w:hAnsi="Consolas" w:cs="Times New Roman"/>
@@ -17272,6 +17732,7 @@
               <w:t>legend</w:t>
             </w:r>
             <w:proofErr w:type="spellEnd"/>
+            <w:proofErr w:type="gramEnd"/>
             <w:r>
               <w:rPr>
                 <w:rFonts w:ascii="Consolas" w:eastAsia="Times New Roman" w:hAnsi="Consolas" w:cs="Times New Roman"/>
@@ -17293,6 +17754,7 @@
               </w:rPr>
             </w:pPr>
             <w:proofErr w:type="spellStart"/>
+            <w:proofErr w:type="gramStart"/>
             <w:r>
               <w:rPr>
                 <w:rFonts w:ascii="Consolas" w:eastAsia="Times New Roman" w:hAnsi="Consolas" w:cs="Times New Roman"/>
@@ -17324,6 +17786,7 @@
               <w:t>grid</w:t>
             </w:r>
             <w:proofErr w:type="spellEnd"/>
+            <w:proofErr w:type="gramEnd"/>
             <w:r>
               <w:rPr>
                 <w:rFonts w:ascii="Consolas" w:eastAsia="Times New Roman" w:hAnsi="Consolas" w:cs="Times New Roman"/>
@@ -17389,6 +17852,7 @@
               </w:rPr>
             </w:pPr>
             <w:proofErr w:type="spellStart"/>
+            <w:proofErr w:type="gramStart"/>
             <w:r>
               <w:rPr>
                 <w:rFonts w:ascii="Consolas" w:eastAsia="Times New Roman" w:hAnsi="Consolas" w:cs="Times New Roman"/>
@@ -17420,6 +17884,7 @@
               <w:t>show</w:t>
             </w:r>
             <w:proofErr w:type="spellEnd"/>
+            <w:proofErr w:type="gramEnd"/>
             <w:r>
               <w:rPr>
                 <w:rFonts w:ascii="Consolas" w:eastAsia="Times New Roman" w:hAnsi="Consolas" w:cs="Times New Roman"/>
@@ -18067,6 +18532,7 @@
               </w:rPr>
             </w:pPr>
             <w:proofErr w:type="spellStart"/>
+            <w:proofErr w:type="gramStart"/>
             <w:r>
               <w:rPr>
                 <w:rFonts w:ascii="Consolas" w:eastAsia="Times New Roman" w:hAnsi="Consolas" w:cs="Times New Roman"/>
@@ -18098,6 +18564,7 @@
               <w:t>figure</w:t>
             </w:r>
             <w:proofErr w:type="spellEnd"/>
+            <w:proofErr w:type="gramEnd"/>
             <w:r>
               <w:rPr>
                 <w:rFonts w:ascii="Consolas" w:eastAsia="Times New Roman" w:hAnsi="Consolas" w:cs="Times New Roman"/>
@@ -18191,6 +18658,7 @@
               </w:rPr>
             </w:pPr>
             <w:proofErr w:type="spellStart"/>
+            <w:proofErr w:type="gramStart"/>
             <w:r>
               <w:rPr>
                 <w:rFonts w:ascii="Consolas" w:eastAsia="Times New Roman" w:hAnsi="Consolas" w:cs="Times New Roman"/>
@@ -18222,6 +18690,7 @@
               <w:t>scatter</w:t>
             </w:r>
             <w:proofErr w:type="spellEnd"/>
+            <w:proofErr w:type="gramEnd"/>
             <w:r>
               <w:rPr>
                 <w:rFonts w:ascii="Consolas" w:eastAsia="Times New Roman" w:hAnsi="Consolas" w:cs="Times New Roman"/>
@@ -18397,6 +18866,7 @@
               </w:rPr>
             </w:pPr>
             <w:proofErr w:type="spellStart"/>
+            <w:proofErr w:type="gramStart"/>
             <w:r>
               <w:rPr>
                 <w:rFonts w:ascii="Consolas" w:eastAsia="Times New Roman" w:hAnsi="Consolas" w:cs="Times New Roman"/>
@@ -18428,6 +18898,7 @@
               <w:t>axhline</w:t>
             </w:r>
             <w:proofErr w:type="spellEnd"/>
+            <w:proofErr w:type="gramEnd"/>
             <w:r>
               <w:rPr>
                 <w:rFonts w:ascii="Consolas" w:eastAsia="Times New Roman" w:hAnsi="Consolas" w:cs="Times New Roman"/>
@@ -18581,6 +19052,7 @@
               </w:rPr>
             </w:pPr>
             <w:proofErr w:type="spellStart"/>
+            <w:proofErr w:type="gramStart"/>
             <w:r>
               <w:rPr>
                 <w:rFonts w:ascii="Consolas" w:eastAsia="Times New Roman" w:hAnsi="Consolas" w:cs="Times New Roman"/>
@@ -18612,6 +19084,7 @@
               <w:t>title</w:t>
             </w:r>
             <w:proofErr w:type="spellEnd"/>
+            <w:proofErr w:type="gramEnd"/>
             <w:r>
               <w:rPr>
                 <w:rFonts w:ascii="Consolas" w:eastAsia="Times New Roman" w:hAnsi="Consolas" w:cs="Times New Roman"/>
@@ -18643,6 +19116,7 @@
               </w:rPr>
             </w:pPr>
             <w:proofErr w:type="spellStart"/>
+            <w:proofErr w:type="gramStart"/>
             <w:r>
               <w:rPr>
                 <w:rFonts w:ascii="Consolas" w:eastAsia="Times New Roman" w:hAnsi="Consolas" w:cs="Times New Roman"/>
@@ -18674,6 +19148,7 @@
               <w:t>xlabel</w:t>
             </w:r>
             <w:proofErr w:type="spellEnd"/>
+            <w:proofErr w:type="gramEnd"/>
             <w:r>
               <w:rPr>
                 <w:rFonts w:ascii="Consolas" w:eastAsia="Times New Roman" w:hAnsi="Consolas" w:cs="Times New Roman"/>
@@ -18705,6 +19180,7 @@
               </w:rPr>
             </w:pPr>
             <w:proofErr w:type="spellStart"/>
+            <w:proofErr w:type="gramStart"/>
             <w:r>
               <w:rPr>
                 <w:rFonts w:ascii="Consolas" w:eastAsia="Times New Roman" w:hAnsi="Consolas" w:cs="Times New Roman"/>
@@ -18736,6 +19212,7 @@
               <w:t>ylabel</w:t>
             </w:r>
             <w:proofErr w:type="spellEnd"/>
+            <w:proofErr w:type="gramEnd"/>
             <w:r>
               <w:rPr>
                 <w:rFonts w:ascii="Consolas" w:eastAsia="Times New Roman" w:hAnsi="Consolas" w:cs="Times New Roman"/>
@@ -18767,6 +19244,7 @@
               </w:rPr>
             </w:pPr>
             <w:proofErr w:type="spellStart"/>
+            <w:proofErr w:type="gramStart"/>
             <w:r>
               <w:rPr>
                 <w:rFonts w:ascii="Consolas" w:eastAsia="Times New Roman" w:hAnsi="Consolas" w:cs="Times New Roman"/>
@@ -18798,6 +19276,7 @@
               <w:t>grid</w:t>
             </w:r>
             <w:proofErr w:type="spellEnd"/>
+            <w:proofErr w:type="gramEnd"/>
             <w:r>
               <w:rPr>
                 <w:rFonts w:ascii="Consolas" w:eastAsia="Times New Roman" w:hAnsi="Consolas" w:cs="Times New Roman"/>
@@ -18862,6 +19341,7 @@
               </w:rPr>
             </w:pPr>
             <w:proofErr w:type="spellStart"/>
+            <w:proofErr w:type="gramStart"/>
             <w:r>
               <w:rPr>
                 <w:rFonts w:ascii="Consolas" w:eastAsia="Times New Roman" w:hAnsi="Consolas" w:cs="Times New Roman"/>
@@ -18893,6 +19373,7 @@
               <w:t>show</w:t>
             </w:r>
             <w:proofErr w:type="spellEnd"/>
+            <w:proofErr w:type="gramEnd"/>
             <w:r>
               <w:rPr>
                 <w:rFonts w:ascii="Consolas" w:eastAsia="Times New Roman" w:hAnsi="Consolas" w:cs="Times New Roman"/>
@@ -19322,7 +19803,18 @@
                 <w:szCs w:val="18"/>
                 <w:lang w:eastAsia="es-CO"/>
               </w:rPr>
-              <w:t xml:space="preserve"> r2_score</w:t>
+              <w:t xml:space="preserve"> r2_</w:t>
+            </w:r>
+            <w:proofErr w:type="gramStart"/>
+            <w:r>
+              <w:rPr>
+                <w:rFonts w:ascii="Consolas" w:eastAsia="Times New Roman" w:hAnsi="Consolas" w:cs="Times New Roman"/>
+                <w:color w:val="000000"/>
+                <w:sz w:val="18"/>
+                <w:szCs w:val="18"/>
+                <w:lang w:eastAsia="es-CO"/>
+              </w:rPr>
+              <w:t>score</w:t>
             </w:r>
             <w:r>
               <w:rPr>
@@ -19334,6 +19826,7 @@
               </w:rPr>
               <w:t>(</w:t>
             </w:r>
+            <w:proofErr w:type="gramEnd"/>
             <w:r>
               <w:rPr>
                 <w:rFonts w:ascii="Consolas" w:eastAsia="Times New Roman" w:hAnsi="Consolas" w:cs="Times New Roman"/>
@@ -19467,7 +19960,18 @@
                 <w:szCs w:val="18"/>
                 <w:lang w:eastAsia="es-CO"/>
               </w:rPr>
-              <w:t>mean_squared_error</w:t>
+              <w:t>mean_squared_</w:t>
+            </w:r>
+            <w:proofErr w:type="gramStart"/>
+            <w:r>
+              <w:rPr>
+                <w:rFonts w:ascii="Consolas" w:eastAsia="Times New Roman" w:hAnsi="Consolas" w:cs="Times New Roman"/>
+                <w:color w:val="000000"/>
+                <w:sz w:val="18"/>
+                <w:szCs w:val="18"/>
+                <w:lang w:eastAsia="es-CO"/>
+              </w:rPr>
+              <w:t>error</w:t>
             </w:r>
             <w:proofErr w:type="spellEnd"/>
             <w:r>
@@ -19480,6 +19984,7 @@
               </w:rPr>
               <w:t>(</w:t>
             </w:r>
+            <w:proofErr w:type="gramEnd"/>
             <w:r>
               <w:rPr>
                 <w:rFonts w:ascii="Consolas" w:eastAsia="Times New Roman" w:hAnsi="Consolas" w:cs="Times New Roman"/>
@@ -19605,6 +20110,7 @@
               <w:t xml:space="preserve"> </w:t>
             </w:r>
             <w:proofErr w:type="spellStart"/>
+            <w:proofErr w:type="gramStart"/>
             <w:r>
               <w:rPr>
                 <w:rFonts w:ascii="Consolas" w:eastAsia="Times New Roman" w:hAnsi="Consolas" w:cs="Times New Roman"/>
@@ -19636,6 +20142,7 @@
               <w:t>sqrt</w:t>
             </w:r>
             <w:proofErr w:type="spellEnd"/>
+            <w:proofErr w:type="gramEnd"/>
             <w:r>
               <w:rPr>
                 <w:rFonts w:ascii="Consolas" w:eastAsia="Times New Roman" w:hAnsi="Consolas" w:cs="Times New Roman"/>
@@ -19737,7 +20244,18 @@
                 <w:szCs w:val="18"/>
                 <w:lang w:eastAsia="es-CO"/>
               </w:rPr>
-              <w:t>mean_absolute_error</w:t>
+              <w:t>mean_absolute_</w:t>
+            </w:r>
+            <w:proofErr w:type="gramStart"/>
+            <w:r>
+              <w:rPr>
+                <w:rFonts w:ascii="Consolas" w:eastAsia="Times New Roman" w:hAnsi="Consolas" w:cs="Times New Roman"/>
+                <w:color w:val="000000"/>
+                <w:sz w:val="18"/>
+                <w:szCs w:val="18"/>
+                <w:lang w:eastAsia="es-CO"/>
+              </w:rPr>
+              <w:t>error</w:t>
             </w:r>
             <w:proofErr w:type="spellEnd"/>
             <w:r>
@@ -19750,6 +20268,7 @@
               </w:rPr>
               <w:t>(</w:t>
             </w:r>
+            <w:proofErr w:type="gramEnd"/>
             <w:r>
               <w:rPr>
                 <w:rFonts w:ascii="Consolas" w:eastAsia="Times New Roman" w:hAnsi="Consolas" w:cs="Times New Roman"/>
@@ -19875,6 +20394,7 @@
               </w:rPr>
             </w:pPr>
             <w:proofErr w:type="spellStart"/>
+            <w:proofErr w:type="gramStart"/>
             <w:r>
               <w:rPr>
                 <w:rFonts w:ascii="Consolas" w:eastAsia="Times New Roman" w:hAnsi="Consolas" w:cs="Times New Roman"/>
@@ -19896,6 +20416,7 @@
               </w:rPr>
               <w:t>(</w:t>
             </w:r>
+            <w:proofErr w:type="gramEnd"/>
             <w:r>
               <w:rPr>
                 <w:rFonts w:ascii="Consolas" w:eastAsia="Times New Roman" w:hAnsi="Consolas" w:cs="Times New Roman"/>
@@ -19927,6 +20448,7 @@
               </w:rPr>
             </w:pPr>
             <w:proofErr w:type="spellStart"/>
+            <w:proofErr w:type="gramStart"/>
             <w:r>
               <w:rPr>
                 <w:rFonts w:ascii="Consolas" w:eastAsia="Times New Roman" w:hAnsi="Consolas" w:cs="Times New Roman"/>
@@ -19949,6 +20471,7 @@
               <w:t>(</w:t>
             </w:r>
             <w:proofErr w:type="spellStart"/>
+            <w:proofErr w:type="gramEnd"/>
             <w:r>
               <w:rPr>
                 <w:rFonts w:ascii="Consolas" w:eastAsia="Times New Roman" w:hAnsi="Consolas" w:cs="Times New Roman"/>
@@ -20013,6 +20536,7 @@
               </w:rPr>
             </w:pPr>
             <w:proofErr w:type="spellStart"/>
+            <w:proofErr w:type="gramStart"/>
             <w:r>
               <w:rPr>
                 <w:rFonts w:ascii="Consolas" w:eastAsia="Times New Roman" w:hAnsi="Consolas" w:cs="Times New Roman"/>
@@ -20035,6 +20559,7 @@
               <w:t>(</w:t>
             </w:r>
             <w:proofErr w:type="spellStart"/>
+            <w:proofErr w:type="gramEnd"/>
             <w:r>
               <w:rPr>
                 <w:rFonts w:ascii="Consolas" w:eastAsia="Times New Roman" w:hAnsi="Consolas" w:cs="Times New Roman"/>
@@ -20102,6 +20627,7 @@
               </w:rPr>
             </w:pPr>
             <w:proofErr w:type="spellStart"/>
+            <w:proofErr w:type="gramStart"/>
             <w:r>
               <w:rPr>
                 <w:rFonts w:ascii="Consolas" w:eastAsia="Times New Roman" w:hAnsi="Consolas" w:cs="Times New Roman"/>
@@ -20124,6 +20650,7 @@
               <w:t>(</w:t>
             </w:r>
             <w:proofErr w:type="spellStart"/>
+            <w:proofErr w:type="gramEnd"/>
             <w:r>
               <w:rPr>
                 <w:rFonts w:ascii="Consolas" w:eastAsia="Times New Roman" w:hAnsi="Consolas" w:cs="Times New Roman"/>
@@ -20521,13 +21048,31 @@
               <w:rPr>
                 <w:rFonts w:eastAsiaTheme="minorEastAsia"/>
               </w:rPr>
-              <w:t>promedios en la prueba de matemáticas también obtuvieron mejores promedios en la</w:t>
+              <w:t>promedios en la prueba de</w:t>
             </w:r>
             <w:r>
               <w:rPr>
                 <w:rFonts w:eastAsiaTheme="minorEastAsia"/>
               </w:rPr>
-              <w:t xml:space="preserve"> prueba de lectura</w:t>
+              <w:t xml:space="preserve"> lectura</w:t>
+            </w:r>
+            <w:r>
+              <w:rPr>
+                <w:rFonts w:eastAsiaTheme="minorEastAsia"/>
+              </w:rPr>
+              <w:t xml:space="preserve"> también obtuvieron mejores promedios en la</w:t>
+            </w:r>
+            <w:r>
+              <w:rPr>
+                <w:rFonts w:eastAsiaTheme="minorEastAsia"/>
+              </w:rPr>
+              <w:t xml:space="preserve"> prueba de </w:t>
+            </w:r>
+            <w:r>
+              <w:rPr>
+                <w:rFonts w:eastAsiaTheme="minorEastAsia"/>
+              </w:rPr>
+              <w:t>matemáticas</w:t>
             </w:r>
             <w:r>
               <w:rPr>
@@ -20608,23 +21153,15 @@
           <w:lang w:val="es-MX"/>
         </w:rPr>
       </w:pPr>
-      <w:r>
-        <w:rPr>
-          <w:lang w:val="es-MX"/>
-        </w:rPr>
-        <w:t>https://github.com/repos-especializacion-UdeA/estadistica/tree/main/trabajo2</w:t>
-      </w:r>
-    </w:p>
-    <w:p>
-      <w:pPr>
-        <w:pStyle w:val="ListParagraph"/>
-        <w:spacing w:line="240" w:lineRule="auto"/>
-        <w:ind w:left="360"/>
-        <w:rPr>
-          <w:color w:val="FF0000"/>
-          <w:lang w:val="es-MX"/>
-        </w:rPr>
-      </w:pPr>
+      <w:hyperlink r:id="rId8" w:history="1">
+        <w:r>
+          <w:rPr>
+            <w:rStyle w:val="Hyperlink"/>
+            <w:lang w:val="es-MX"/>
+          </w:rPr>
+          <w:t>https://github.com/repos-especializacion-UdeA/estadistica/blob/main/trabajo2/trabajo2_borrador.ipynb</w:t>
+        </w:r>
+      </w:hyperlink>
     </w:p>
     <w:sectPr>
       <w:pgSz w:w="12240" w:h="15840"/>

</xml_diff>